<commit_message>
Update cartoon image in index.html for relevance
</commit_message>
<xml_diff>
--- a/Articles/2026/2_Game_Maker_2/18_Perfecting_The_Fight/The_Code_Files/2 obj hero fight CREATE and STEP.docx
+++ b/Articles/2026/2_Game_Maker_2/18_Perfecting_The_Fight/The_Code_Files/2 obj hero fight CREATE and STEP.docx
@@ -52,6 +52,11 @@
         <w:pStyle w:val="code"/>
       </w:pPr>
       <w:r>
+        <w:rPr>
+          <w:b/>
+          <w:bCs/>
+          <w:color w:val="00B050"/>
+        </w:rPr>
         <w:t>// Sprite References</w:t>
       </w:r>
     </w:p>
@@ -115,8 +120,18 @@
     <w:p>
       <w:pPr>
         <w:pStyle w:val="code"/>
-      </w:pPr>
-      <w:r>
+        <w:rPr>
+          <w:b/>
+          <w:bCs/>
+          <w:color w:val="00B050"/>
+        </w:rPr>
+      </w:pPr>
+      <w:r>
+        <w:rPr>
+          <w:b/>
+          <w:bCs/>
+          <w:color w:val="00B050"/>
+        </w:rPr>
         <w:t>// Animation Settings</w:t>
       </w:r>
     </w:p>
@@ -156,6 +171,11 @@
         <w:pStyle w:val="code"/>
       </w:pPr>
       <w:r>
+        <w:rPr>
+          <w:b/>
+          <w:bCs/>
+          <w:color w:val="00B050"/>
+        </w:rPr>
         <w:t>// State Machine</w:t>
       </w:r>
     </w:p>
@@ -285,6 +305,11 @@
         <w:pStyle w:val="code"/>
       </w:pPr>
       <w:r>
+        <w:rPr>
+          <w:b/>
+          <w:bCs/>
+          <w:color w:val="00B050"/>
+        </w:rPr>
         <w:t>// Combat Stats</w:t>
       </w:r>
     </w:p>
@@ -488,6 +513,11 @@
         <w:pStyle w:val="code"/>
       </w:pPr>
       <w:r>
+        <w:rPr>
+          <w:b/>
+          <w:bCs/>
+          <w:color w:val="00B050"/>
+        </w:rPr>
         <w:t>// Lunge System</w:t>
       </w:r>
     </w:p>
@@ -631,6 +661,11 @@
         <w:pStyle w:val="code"/>
       </w:pPr>
       <w:r>
+        <w:rPr>
+          <w:b/>
+          <w:bCs/>
+          <w:color w:val="00B050"/>
+        </w:rPr>
         <w:t>// Knockback</w:t>
       </w:r>
     </w:p>
@@ -670,7 +705,23 @@
         <w:pStyle w:val="code"/>
       </w:pPr>
       <w:r>
-        <w:t>// Animation Tracking</w:t>
+        <w:rPr>
+          <w:b/>
+          <w:bCs/>
+          <w:color w:val="00B050"/>
+        </w:rPr>
+        <w:t>//</w:t>
+      </w:r>
+      <w:r>
+        <w:t xml:space="preserve"> </w:t>
+      </w:r>
+      <w:r>
+        <w:rPr>
+          <w:b/>
+          <w:bCs/>
+          <w:color w:val="00B050"/>
+        </w:rPr>
+        <w:t>Animation Tracking</w:t>
       </w:r>
     </w:p>
     <w:p>
@@ -709,7 +760,23 @@
         <w:pStyle w:val="code"/>
       </w:pPr>
       <w:r>
-        <w:t>// Visual Effects</w:t>
+        <w:rPr>
+          <w:b/>
+          <w:bCs/>
+          <w:color w:val="00B050"/>
+        </w:rPr>
+        <w:t>//</w:t>
+      </w:r>
+      <w:r>
+        <w:t xml:space="preserve"> </w:t>
+      </w:r>
+      <w:r>
+        <w:rPr>
+          <w:b/>
+          <w:bCs/>
+          <w:color w:val="00B050"/>
+        </w:rPr>
+        <w:t>Visual Effects</w:t>
       </w:r>
     </w:p>
     <w:p>
@@ -774,6 +841,11 @@
         <w:pStyle w:val="code"/>
       </w:pPr>
       <w:r>
+        <w:rPr>
+          <w:b/>
+          <w:bCs/>
+          <w:color w:val="00B050"/>
+        </w:rPr>
         <w:t>// Position</w:t>
       </w:r>
     </w:p>
@@ -850,7 +922,23 @@
         <w:pStyle w:val="code"/>
       </w:pPr>
       <w:r>
-        <w:t>// Animation Completion Check</w:t>
+        <w:rPr>
+          <w:b/>
+          <w:bCs/>
+          <w:color w:val="00B050"/>
+        </w:rPr>
+        <w:t>//</w:t>
+      </w:r>
+      <w:r>
+        <w:t xml:space="preserve"> </w:t>
+      </w:r>
+      <w:r>
+        <w:rPr>
+          <w:b/>
+          <w:bCs/>
+          <w:color w:val="00B050"/>
+        </w:rPr>
+        <w:t>Animation Completion Check</w:t>
       </w:r>
     </w:p>
     <w:p>
@@ -935,7 +1023,23 @@
         <w:pStyle w:val="code"/>
       </w:pPr>
       <w:r>
-        <w:t>// Update Timers</w:t>
+        <w:rPr>
+          <w:b/>
+          <w:bCs/>
+          <w:color w:val="00B050"/>
+        </w:rPr>
+        <w:t>//</w:t>
+      </w:r>
+      <w:r>
+        <w:t xml:space="preserve"> </w:t>
+      </w:r>
+      <w:r>
+        <w:rPr>
+          <w:b/>
+          <w:bCs/>
+          <w:color w:val="00B050"/>
+        </w:rPr>
+        <w:t>Update Timers</w:t>
       </w:r>
     </w:p>
     <w:p>
@@ -972,7 +1076,23 @@
         <w:pStyle w:val="code"/>
       </w:pPr>
       <w:r>
-        <w:t>// Apply Knockback</w:t>
+        <w:rPr>
+          <w:b/>
+          <w:bCs/>
+          <w:color w:val="00B050"/>
+        </w:rPr>
+        <w:t>//</w:t>
+      </w:r>
+      <w:r>
+        <w:t xml:space="preserve"> </w:t>
+      </w:r>
+      <w:r>
+        <w:rPr>
+          <w:b/>
+          <w:bCs/>
+          <w:color w:val="00B050"/>
+        </w:rPr>
+        <w:t>Apply Knockback</w:t>
       </w:r>
     </w:p>
     <w:p>
@@ -1072,9 +1192,30 @@
     <w:p>
       <w:pPr>
         <w:pStyle w:val="code"/>
-      </w:pPr>
-      <w:r>
-        <w:t>// State Machine</w:t>
+        <w:rPr>
+          <w:b/>
+          <w:bCs/>
+          <w:color w:val="00B050"/>
+        </w:rPr>
+      </w:pPr>
+      <w:r>
+        <w:rPr>
+          <w:b/>
+          <w:bCs/>
+          <w:color w:val="00B050"/>
+        </w:rPr>
+        <w:t>//</w:t>
+      </w:r>
+      <w:r>
+        <w:t xml:space="preserve"> </w:t>
+      </w:r>
+      <w:r>
+        <w:rPr>
+          <w:b/>
+          <w:bCs/>
+          <w:color w:val="00B050"/>
+        </w:rPr>
+        <w:t>State Machine</w:t>
       </w:r>
     </w:p>
     <w:p>
@@ -2231,224 +2372,219 @@
       </w:r>
       <w:proofErr w:type="spellEnd"/>
       <w:r>
+        <w:t xml:space="preserve"> = obj_enemy_</w:t>
+      </w:r>
+      <w:proofErr w:type="gramStart"/>
+      <w:r>
+        <w:t>fight.y</w:t>
+      </w:r>
+      <w:proofErr w:type="gramEnd"/>
+      <w:r>
+        <w:t>;</w:t>
+      </w:r>
+    </w:p>
+    <w:p>
+      <w:pPr>
+        <w:pStyle w:val="code"/>
+      </w:pPr>
+      <w:r>
+        <w:t xml:space="preserve">                </w:t>
+      </w:r>
+    </w:p>
+    <w:p>
+      <w:pPr>
+        <w:pStyle w:val="code"/>
+      </w:pPr>
+      <w:r>
+        <w:t xml:space="preserve">                if (</w:t>
+      </w:r>
+      <w:proofErr w:type="spellStart"/>
+      <w:r>
+        <w:t>object_exists</w:t>
+      </w:r>
+      <w:proofErr w:type="spellEnd"/>
+      <w:r>
+        <w:t>(</w:t>
+      </w:r>
+      <w:proofErr w:type="spellStart"/>
+      <w:r>
+        <w:t>obj_hit_effect</w:t>
+      </w:r>
+      <w:proofErr w:type="spellEnd"/>
+      <w:r>
+        <w:t>)) {</w:t>
+      </w:r>
+    </w:p>
+    <w:p>
+      <w:pPr>
+        <w:pStyle w:val="code"/>
+      </w:pPr>
+      <w:r>
+        <w:t xml:space="preserve">                    </w:t>
+      </w:r>
+      <w:proofErr w:type="spellStart"/>
+      <w:r>
+        <w:t>instance_create_</w:t>
+      </w:r>
+      <w:proofErr w:type="gramStart"/>
+      <w:r>
+        <w:t>depth</w:t>
+      </w:r>
+      <w:proofErr w:type="spellEnd"/>
+      <w:r>
+        <w:t>(</w:t>
+      </w:r>
+      <w:proofErr w:type="spellStart"/>
+      <w:proofErr w:type="gramEnd"/>
+      <w:r>
+        <w:t>fx_x</w:t>
+      </w:r>
+      <w:proofErr w:type="spellEnd"/>
+      <w:r>
+        <w:t xml:space="preserve">, </w:t>
+      </w:r>
+      <w:proofErr w:type="spellStart"/>
+      <w:r>
+        <w:t>fx_y</w:t>
+      </w:r>
+      <w:proofErr w:type="spellEnd"/>
+      <w:r>
+        <w:t xml:space="preserve">, -200, </w:t>
+      </w:r>
+      <w:proofErr w:type="spellStart"/>
+      <w:r>
+        <w:t>obj_hit_effect</w:t>
+      </w:r>
+      <w:proofErr w:type="spellEnd"/>
+      <w:r>
+        <w:t>);</w:t>
+      </w:r>
+    </w:p>
+    <w:p>
+      <w:pPr>
+        <w:pStyle w:val="code"/>
+      </w:pPr>
+      <w:r>
+        <w:t xml:space="preserve">                }</w:t>
+      </w:r>
+    </w:p>
+    <w:p>
+      <w:pPr>
+        <w:pStyle w:val="code"/>
+      </w:pPr>
+      <w:r>
+        <w:t xml:space="preserve">            }</w:t>
+      </w:r>
+    </w:p>
+    <w:p>
+      <w:pPr>
+        <w:pStyle w:val="code"/>
+      </w:pPr>
+      <w:r>
+        <w:t xml:space="preserve">        }</w:t>
+      </w:r>
+    </w:p>
+    <w:p>
+      <w:pPr>
+        <w:pStyle w:val="code"/>
+      </w:pPr>
+      <w:r>
+        <w:t xml:space="preserve">        </w:t>
+      </w:r>
+    </w:p>
+    <w:p>
+      <w:pPr>
+        <w:pStyle w:val="code"/>
+      </w:pPr>
+      <w:r>
+        <w:t xml:space="preserve">        if (</w:t>
+      </w:r>
+      <w:proofErr w:type="spellStart"/>
+      <w:r>
+        <w:t>animation_complete</w:t>
+      </w:r>
+      <w:proofErr w:type="spellEnd"/>
+      <w:r>
+        <w:t>) {</w:t>
+      </w:r>
+    </w:p>
+    <w:p>
+      <w:pPr>
+        <w:pStyle w:val="code"/>
+      </w:pPr>
+      <w:r>
+        <w:t xml:space="preserve">            </w:t>
+      </w:r>
+      <w:proofErr w:type="spellStart"/>
+      <w:r>
+        <w:t>current_state</w:t>
+      </w:r>
+      <w:proofErr w:type="spellEnd"/>
+      <w:r>
+        <w:t xml:space="preserve"> = HERO_STATE.RETURNING;</w:t>
+      </w:r>
+    </w:p>
+    <w:p>
+      <w:pPr>
+        <w:pStyle w:val="code"/>
+      </w:pPr>
+      <w:r>
+        <w:t xml:space="preserve">        }</w:t>
+      </w:r>
+    </w:p>
+    <w:p>
+      <w:pPr>
+        <w:pStyle w:val="code"/>
+      </w:pPr>
+      <w:r>
+        <w:t xml:space="preserve">        break;</w:t>
+      </w:r>
+    </w:p>
+    <w:p>
+      <w:pPr>
+        <w:pStyle w:val="code"/>
+      </w:pPr>
+      <w:r>
+        <w:t xml:space="preserve">    </w:t>
+      </w:r>
+    </w:p>
+    <w:p>
+      <w:pPr>
+        <w:pStyle w:val="code"/>
+      </w:pPr>
+      <w:r>
+        <w:t xml:space="preserve">    case HERO_STATE.RETURNING:</w:t>
+      </w:r>
+    </w:p>
+    <w:p>
+      <w:pPr>
+        <w:pStyle w:val="code"/>
+      </w:pPr>
+      <w:r>
+        <w:t xml:space="preserve">        var </w:t>
+      </w:r>
+      <w:proofErr w:type="spellStart"/>
+      <w:r>
+        <w:t>dist_to_home</w:t>
+      </w:r>
+      <w:proofErr w:type="spellEnd"/>
+      <w:r>
         <w:t xml:space="preserve"> = </w:t>
       </w:r>
       <w:proofErr w:type="spellStart"/>
       <w:r>
-        <w:t>obj_enemy_</w:t>
+        <w:t>point_</w:t>
       </w:r>
       <w:proofErr w:type="gramStart"/>
       <w:r>
-        <w:t>fight.y</w:t>
-      </w:r>
-      <w:proofErr w:type="spellEnd"/>
+        <w:t>distance</w:t>
+      </w:r>
+      <w:proofErr w:type="spellEnd"/>
+      <w:r>
+        <w:t>(</w:t>
+      </w:r>
       <w:proofErr w:type="gramEnd"/>
       <w:r>
-        <w:t>;</w:t>
-      </w:r>
-    </w:p>
-    <w:p>
-      <w:pPr>
-        <w:pStyle w:val="code"/>
-      </w:pPr>
-      <w:r>
-        <w:t xml:space="preserve">                </w:t>
-      </w:r>
-    </w:p>
-    <w:p>
-      <w:pPr>
-        <w:pStyle w:val="code"/>
-      </w:pPr>
-      <w:r>
-        <w:t xml:space="preserve">                if (</w:t>
-      </w:r>
-      <w:proofErr w:type="spellStart"/>
-      <w:r>
-        <w:t>object_exists</w:t>
-      </w:r>
-      <w:proofErr w:type="spellEnd"/>
-      <w:r>
-        <w:t>(</w:t>
-      </w:r>
-      <w:proofErr w:type="spellStart"/>
-      <w:r>
-        <w:t>obj_hit_effect</w:t>
-      </w:r>
-      <w:proofErr w:type="spellEnd"/>
-      <w:r>
-        <w:t>)) {</w:t>
-      </w:r>
-    </w:p>
-    <w:p>
-      <w:pPr>
-        <w:pStyle w:val="code"/>
-      </w:pPr>
-      <w:r>
-        <w:t xml:space="preserve">                    </w:t>
-      </w:r>
-      <w:proofErr w:type="spellStart"/>
-      <w:r>
-        <w:t>instance_create_</w:t>
-      </w:r>
-      <w:proofErr w:type="gramStart"/>
-      <w:r>
-        <w:t>depth</w:t>
-      </w:r>
-      <w:proofErr w:type="spellEnd"/>
-      <w:r>
-        <w:t>(</w:t>
-      </w:r>
-      <w:proofErr w:type="spellStart"/>
-      <w:proofErr w:type="gramEnd"/>
-      <w:r>
-        <w:t>fx_x</w:t>
-      </w:r>
-      <w:proofErr w:type="spellEnd"/>
-      <w:r>
-        <w:t xml:space="preserve">, </w:t>
-      </w:r>
-      <w:proofErr w:type="spellStart"/>
-      <w:r>
-        <w:t>fx_y</w:t>
-      </w:r>
-      <w:proofErr w:type="spellEnd"/>
-      <w:r>
-        <w:t xml:space="preserve">, -200, </w:t>
-      </w:r>
-      <w:proofErr w:type="spellStart"/>
-      <w:r>
-        <w:t>obj_hit_effect</w:t>
-      </w:r>
-      <w:proofErr w:type="spellEnd"/>
-      <w:r>
-        <w:t>);</w:t>
-      </w:r>
-    </w:p>
-    <w:p>
-      <w:pPr>
-        <w:pStyle w:val="code"/>
-      </w:pPr>
-      <w:r>
-        <w:t xml:space="preserve">                }</w:t>
-      </w:r>
-    </w:p>
-    <w:p>
-      <w:pPr>
-        <w:pStyle w:val="code"/>
-      </w:pPr>
-      <w:r>
-        <w:t xml:space="preserve">            }</w:t>
-      </w:r>
-    </w:p>
-    <w:p>
-      <w:pPr>
-        <w:pStyle w:val="code"/>
-      </w:pPr>
-      <w:r>
-        <w:t xml:space="preserve">        }</w:t>
-      </w:r>
-    </w:p>
-    <w:p>
-      <w:pPr>
-        <w:pStyle w:val="code"/>
-      </w:pPr>
-      <w:r>
-        <w:t xml:space="preserve">        </w:t>
-      </w:r>
-    </w:p>
-    <w:p>
-      <w:pPr>
-        <w:pStyle w:val="code"/>
-      </w:pPr>
-      <w:r>
-        <w:t xml:space="preserve">        if (</w:t>
-      </w:r>
-      <w:proofErr w:type="spellStart"/>
-      <w:r>
-        <w:t>animation_complete</w:t>
-      </w:r>
-      <w:proofErr w:type="spellEnd"/>
-      <w:r>
-        <w:t>) {</w:t>
-      </w:r>
-    </w:p>
-    <w:p>
-      <w:pPr>
-        <w:pStyle w:val="code"/>
-      </w:pPr>
-      <w:r>
-        <w:t xml:space="preserve">            </w:t>
-      </w:r>
-      <w:proofErr w:type="spellStart"/>
-      <w:r>
-        <w:t>current_state</w:t>
-      </w:r>
-      <w:proofErr w:type="spellEnd"/>
-      <w:r>
-        <w:t xml:space="preserve"> = HERO_STATE.RETURNING;</w:t>
-      </w:r>
-    </w:p>
-    <w:p>
-      <w:pPr>
-        <w:pStyle w:val="code"/>
-      </w:pPr>
-      <w:r>
-        <w:t xml:space="preserve">        }</w:t>
-      </w:r>
-    </w:p>
-    <w:p>
-      <w:pPr>
-        <w:pStyle w:val="code"/>
-      </w:pPr>
-      <w:r>
-        <w:t xml:space="preserve">        break;</w:t>
-      </w:r>
-    </w:p>
-    <w:p>
-      <w:pPr>
-        <w:pStyle w:val="code"/>
-      </w:pPr>
-      <w:r>
-        <w:t xml:space="preserve">    </w:t>
-      </w:r>
-    </w:p>
-    <w:p>
-      <w:pPr>
-        <w:pStyle w:val="code"/>
-      </w:pPr>
-      <w:r>
-        <w:t xml:space="preserve">    case HERO_STATE.RETURNING:</w:t>
-      </w:r>
-    </w:p>
-    <w:p>
-      <w:pPr>
-        <w:pStyle w:val="code"/>
-      </w:pPr>
-      <w:r>
-        <w:t xml:space="preserve">        var </w:t>
-      </w:r>
-      <w:proofErr w:type="spellStart"/>
-      <w:r>
-        <w:t>dist_to_home</w:t>
-      </w:r>
-      <w:proofErr w:type="spellEnd"/>
-      <w:r>
-        <w:t xml:space="preserve"> = </w:t>
-      </w:r>
-      <w:proofErr w:type="spellStart"/>
-      <w:r>
-        <w:t>point_</w:t>
-      </w:r>
-      <w:proofErr w:type="gramStart"/>
-      <w:r>
-        <w:t>distance</w:t>
-      </w:r>
-      <w:proofErr w:type="spellEnd"/>
-      <w:r>
-        <w:t>(</w:t>
-      </w:r>
-      <w:proofErr w:type="gramEnd"/>
-      <w:r>
         <w:t xml:space="preserve">x, y, </w:t>
       </w:r>
       <w:proofErr w:type="spellStart"/>
@@ -2457,15 +2593,7 @@
       </w:r>
       <w:proofErr w:type="spellEnd"/>
       <w:r>
-        <w:t xml:space="preserve">, </w:t>
-      </w:r>
-      <w:proofErr w:type="spellStart"/>
-      <w:r>
-        <w:t>home_y</w:t>
-      </w:r>
-      <w:proofErr w:type="spellEnd"/>
-      <w:r>
-        <w:t>);</w:t>
+        <w:t>, home_y);</w:t>
       </w:r>
     </w:p>
     <w:p>

</xml_diff>